<commit_message>
Add RBAC to AAD and implements Roles in the Product API
</commit_message>
<xml_diff>
--- a/MicroServiceSecuritySample/Authentication and Authorization(S2S communication (on-be-half-flow)).docx
+++ b/MicroServiceSecuritySample/Authentication and Authorization(S2S communication (on-be-half-flow)).docx
@@ -24,109 +24,57 @@
           <w:sz w:val="19"/>
           <w:szCs w:val="19"/>
         </w:rPr>
-        <w:t>1.</w:t>
-      </w:r>
-      <w:r>
-        <w:rPr>
-          <w:rFonts w:ascii="Cascadia Mono" w:hAnsi="Cascadia Mono" w:cs="Cascadia Mono"/>
-          <w:color w:val="000000"/>
-          <w:kern w:val="0"/>
-          <w:sz w:val="19"/>
-          <w:szCs w:val="19"/>
-        </w:rPr>
-        <w:t>Register the Product App in AAD</w:t>
-      </w:r>
-    </w:p>
-    <w:p>
-      <w:pPr>
-        <w:autoSpaceDE w:val="0"/>
-        <w:autoSpaceDN w:val="0"/>
-        <w:adjustRightInd w:val="0"/>
-        <w:spacing w:after="0" w:line="480" w:lineRule="auto"/>
-        <w:rPr>
-          <w:rFonts w:ascii="Cascadia Mono" w:hAnsi="Cascadia Mono" w:cs="Cascadia Mono"/>
-          <w:color w:val="000000"/>
-          <w:kern w:val="0"/>
-          <w:sz w:val="19"/>
-          <w:szCs w:val="19"/>
-        </w:rPr>
-      </w:pPr>
-      <w:r>
-        <w:rPr>
-          <w:rFonts w:ascii="Cascadia Mono" w:hAnsi="Cascadia Mono" w:cs="Cascadia Mono"/>
-          <w:color w:val="000000"/>
-          <w:kern w:val="0"/>
-          <w:sz w:val="19"/>
-          <w:szCs w:val="19"/>
-        </w:rPr>
-        <w:t>2.</w:t>
-      </w:r>
-      <w:r>
-        <w:rPr>
-          <w:rFonts w:ascii="Cascadia Mono" w:hAnsi="Cascadia Mono" w:cs="Cascadia Mono"/>
-          <w:color w:val="000000"/>
-          <w:kern w:val="0"/>
-          <w:sz w:val="19"/>
-          <w:szCs w:val="19"/>
-        </w:rPr>
-        <w:t xml:space="preserve">Then get the app </w:t>
-      </w:r>
-      <w:proofErr w:type="spellStart"/>
-      <w:r>
-        <w:rPr>
-          <w:rFonts w:ascii="Cascadia Mono" w:hAnsi="Cascadia Mono" w:cs="Cascadia Mono"/>
-          <w:color w:val="000000"/>
-          <w:kern w:val="0"/>
-          <w:sz w:val="19"/>
-          <w:szCs w:val="19"/>
-        </w:rPr>
-        <w:t>ID,TenantID,authority</w:t>
-      </w:r>
-      <w:proofErr w:type="spellEnd"/>
-      <w:r>
-        <w:rPr>
-          <w:rFonts w:ascii="Cascadia Mono" w:hAnsi="Cascadia Mono" w:cs="Cascadia Mono"/>
-          <w:color w:val="000000"/>
-          <w:kern w:val="0"/>
-          <w:sz w:val="19"/>
-          <w:szCs w:val="19"/>
-        </w:rPr>
-        <w:t xml:space="preserve"> </w:t>
-      </w:r>
-    </w:p>
-    <w:p>
-      <w:pPr>
-        <w:autoSpaceDE w:val="0"/>
-        <w:autoSpaceDN w:val="0"/>
-        <w:adjustRightInd w:val="0"/>
-        <w:spacing w:after="0" w:line="480" w:lineRule="auto"/>
-        <w:rPr>
-          <w:rFonts w:ascii="Cascadia Mono" w:hAnsi="Cascadia Mono" w:cs="Cascadia Mono"/>
-          <w:color w:val="000000"/>
-          <w:kern w:val="0"/>
-          <w:sz w:val="19"/>
-          <w:szCs w:val="19"/>
-        </w:rPr>
-      </w:pPr>
-      <w:r>
-        <w:rPr>
-          <w:rFonts w:ascii="Cascadia Mono" w:hAnsi="Cascadia Mono" w:cs="Cascadia Mono"/>
-          <w:color w:val="000000"/>
-          <w:kern w:val="0"/>
-          <w:sz w:val="19"/>
-          <w:szCs w:val="19"/>
-        </w:rPr>
-        <w:t>3.</w:t>
-      </w:r>
-      <w:r>
-        <w:rPr>
-          <w:rFonts w:ascii="Cascadia Mono" w:hAnsi="Cascadia Mono" w:cs="Cascadia Mono"/>
-          <w:color w:val="000000"/>
-          <w:kern w:val="0"/>
-          <w:sz w:val="19"/>
-          <w:szCs w:val="19"/>
-        </w:rPr>
-        <w:t>Expose it as an API</w:t>
+        <w:t>1.Register the Product App in AAD</w:t>
+      </w:r>
+    </w:p>
+    <w:p>
+      <w:pPr>
+        <w:autoSpaceDE w:val="0"/>
+        <w:autoSpaceDN w:val="0"/>
+        <w:adjustRightInd w:val="0"/>
+        <w:spacing w:after="0" w:line="480" w:lineRule="auto"/>
+        <w:rPr>
+          <w:rFonts w:ascii="Cascadia Mono" w:hAnsi="Cascadia Mono" w:cs="Cascadia Mono"/>
+          <w:color w:val="000000"/>
+          <w:kern w:val="0"/>
+          <w:sz w:val="19"/>
+          <w:szCs w:val="19"/>
+        </w:rPr>
+      </w:pPr>
+      <w:r>
+        <w:rPr>
+          <w:rFonts w:ascii="Cascadia Mono" w:hAnsi="Cascadia Mono" w:cs="Cascadia Mono"/>
+          <w:color w:val="000000"/>
+          <w:kern w:val="0"/>
+          <w:sz w:val="19"/>
+          <w:szCs w:val="19"/>
+        </w:rPr>
+        <w:t xml:space="preserve">2.Then get the app ID,TenantID,authority </w:t>
+      </w:r>
+    </w:p>
+    <w:p>
+      <w:pPr>
+        <w:autoSpaceDE w:val="0"/>
+        <w:autoSpaceDN w:val="0"/>
+        <w:adjustRightInd w:val="0"/>
+        <w:spacing w:after="0" w:line="480" w:lineRule="auto"/>
+        <w:rPr>
+          <w:rFonts w:ascii="Cascadia Mono" w:hAnsi="Cascadia Mono" w:cs="Cascadia Mono"/>
+          <w:color w:val="000000"/>
+          <w:kern w:val="0"/>
+          <w:sz w:val="19"/>
+          <w:szCs w:val="19"/>
+        </w:rPr>
+      </w:pPr>
+      <w:r>
+        <w:rPr>
+          <w:rFonts w:ascii="Cascadia Mono" w:hAnsi="Cascadia Mono" w:cs="Cascadia Mono"/>
+          <w:color w:val="000000"/>
+          <w:kern w:val="0"/>
+          <w:sz w:val="19"/>
+          <w:szCs w:val="19"/>
+        </w:rPr>
+        <w:t>3.Expose it as an API</w:t>
       </w:r>
     </w:p>
     <w:p>
@@ -303,73 +251,7 @@
           <w:szCs w:val="19"/>
         </w:rPr>
         <w:tab/>
-        <w:t>-suppose I want to have a JWT token for '</w:t>
-      </w:r>
-      <w:proofErr w:type="spellStart"/>
-      <w:r>
-        <w:rPr>
-          <w:rFonts w:ascii="Cascadia Mono" w:hAnsi="Cascadia Mono" w:cs="Cascadia Mono"/>
-          <w:color w:val="000000"/>
-          <w:kern w:val="0"/>
-          <w:sz w:val="19"/>
-          <w:szCs w:val="19"/>
-        </w:rPr>
-        <w:t>ScopeForOrders</w:t>
-      </w:r>
-      <w:proofErr w:type="spellEnd"/>
-      <w:r>
-        <w:rPr>
-          <w:rFonts w:ascii="Cascadia Mono" w:hAnsi="Cascadia Mono" w:cs="Cascadia Mono"/>
-          <w:color w:val="000000"/>
-          <w:kern w:val="0"/>
-          <w:sz w:val="19"/>
-          <w:szCs w:val="19"/>
-        </w:rPr>
-        <w:t xml:space="preserve">' only , If you have not assigned your </w:t>
-      </w:r>
-      <w:proofErr w:type="spellStart"/>
-      <w:r>
-        <w:rPr>
-          <w:rFonts w:ascii="Cascadia Mono" w:hAnsi="Cascadia Mono" w:cs="Cascadia Mono"/>
-          <w:color w:val="000000"/>
-          <w:kern w:val="0"/>
-          <w:sz w:val="19"/>
-          <w:szCs w:val="19"/>
-        </w:rPr>
-        <w:t>clientApp</w:t>
-      </w:r>
-      <w:proofErr w:type="spellEnd"/>
-      <w:r>
-        <w:rPr>
-          <w:rFonts w:ascii="Cascadia Mono" w:hAnsi="Cascadia Mono" w:cs="Cascadia Mono"/>
-          <w:color w:val="000000"/>
-          <w:kern w:val="0"/>
-          <w:sz w:val="19"/>
-          <w:szCs w:val="19"/>
-        </w:rPr>
-        <w:t xml:space="preserve">(Postman) with </w:t>
-      </w:r>
-      <w:proofErr w:type="spellStart"/>
-      <w:r>
-        <w:rPr>
-          <w:rFonts w:ascii="Cascadia Mono" w:hAnsi="Cascadia Mono" w:cs="Cascadia Mono"/>
-          <w:color w:val="000000"/>
-          <w:kern w:val="0"/>
-          <w:sz w:val="19"/>
-          <w:szCs w:val="19"/>
-        </w:rPr>
-        <w:t>atleast</w:t>
-      </w:r>
-      <w:proofErr w:type="spellEnd"/>
-      <w:r>
-        <w:rPr>
-          <w:rFonts w:ascii="Cascadia Mono" w:hAnsi="Cascadia Mono" w:cs="Cascadia Mono"/>
-          <w:color w:val="000000"/>
-          <w:kern w:val="0"/>
-          <w:sz w:val="19"/>
-          <w:szCs w:val="19"/>
-        </w:rPr>
-        <w:t xml:space="preserve"> one scope , By default it will return all the scopes ((ScopedForOrders,ScopedForCatalgoue,ScopedForSavedToKart,Common)) even though you have asked for one specific scope</w:t>
+        <w:t>-suppose I want to have a JWT token for 'ScopeForOrders' only , If you have not assigned your clientApp(Postman) with atleast one scope , By default it will return all the scopes ((ScopedForOrders,ScopedForCatalgoue,ScopedForSavedToKart,Common)) even though you have asked for one specific scope</w:t>
       </w:r>
     </w:p>
     <w:p>
@@ -395,51 +277,7 @@
           <w:szCs w:val="19"/>
         </w:rPr>
         <w:tab/>
-        <w:t xml:space="preserve">-So </w:t>
-      </w:r>
-      <w:proofErr w:type="spellStart"/>
-      <w:r>
-        <w:rPr>
-          <w:rFonts w:ascii="Cascadia Mono" w:hAnsi="Cascadia Mono" w:cs="Cascadia Mono"/>
-          <w:color w:val="000000"/>
-          <w:kern w:val="0"/>
-          <w:sz w:val="19"/>
-          <w:szCs w:val="19"/>
-        </w:rPr>
-        <w:t>its</w:t>
-      </w:r>
-      <w:proofErr w:type="spellEnd"/>
-      <w:r>
-        <w:rPr>
-          <w:rFonts w:ascii="Cascadia Mono" w:hAnsi="Cascadia Mono" w:cs="Cascadia Mono"/>
-          <w:color w:val="000000"/>
-          <w:kern w:val="0"/>
-          <w:sz w:val="19"/>
-          <w:szCs w:val="19"/>
-        </w:rPr>
-        <w:t xml:space="preserve"> a good practice to add a scope (Common)to the client app and then generate authorize token with only scope '</w:t>
-      </w:r>
-      <w:proofErr w:type="spellStart"/>
-      <w:r>
-        <w:rPr>
-          <w:rFonts w:ascii="Cascadia Mono" w:hAnsi="Cascadia Mono" w:cs="Cascadia Mono"/>
-          <w:color w:val="000000"/>
-          <w:kern w:val="0"/>
-          <w:sz w:val="19"/>
-          <w:szCs w:val="19"/>
-        </w:rPr>
-        <w:t>ScopeForOrders</w:t>
-      </w:r>
-      <w:proofErr w:type="spellEnd"/>
-      <w:r>
-        <w:rPr>
-          <w:rFonts w:ascii="Cascadia Mono" w:hAnsi="Cascadia Mono" w:cs="Cascadia Mono"/>
-          <w:color w:val="000000"/>
-          <w:kern w:val="0"/>
-          <w:sz w:val="19"/>
-          <w:szCs w:val="19"/>
-        </w:rPr>
-        <w:t>' if this is JWT token is being called from Orders service to interact with Product Service only</w:t>
+        <w:t>-So its a good practice to add a scope (Common)to the client app and then generate authorize token with only scope 'ScopeForOrders' if this is JWT token is being called from Orders service to interact with Product Service only</w:t>
       </w:r>
     </w:p>
     <w:p>
@@ -465,51 +303,7 @@
           <w:szCs w:val="19"/>
         </w:rPr>
         <w:tab/>
-        <w:t>-</w:t>
-      </w:r>
-      <w:proofErr w:type="spellStart"/>
-      <w:r>
-        <w:rPr>
-          <w:rFonts w:ascii="Cascadia Mono" w:hAnsi="Cascadia Mono" w:cs="Cascadia Mono"/>
-          <w:color w:val="000000"/>
-          <w:kern w:val="0"/>
-          <w:sz w:val="19"/>
-          <w:szCs w:val="19"/>
-        </w:rPr>
-        <w:t>CLick</w:t>
-      </w:r>
-      <w:proofErr w:type="spellEnd"/>
-      <w:r>
-        <w:rPr>
-          <w:rFonts w:ascii="Cascadia Mono" w:hAnsi="Cascadia Mono" w:cs="Cascadia Mono"/>
-          <w:color w:val="000000"/>
-          <w:kern w:val="0"/>
-          <w:sz w:val="19"/>
-          <w:szCs w:val="19"/>
-        </w:rPr>
-        <w:t xml:space="preserve"> on the "Expose API" , define a scope for ProductAPI as '</w:t>
-      </w:r>
-      <w:proofErr w:type="spellStart"/>
-      <w:r>
-        <w:rPr>
-          <w:rFonts w:ascii="Cascadia Mono" w:hAnsi="Cascadia Mono" w:cs="Cascadia Mono"/>
-          <w:color w:val="000000"/>
-          <w:kern w:val="0"/>
-          <w:sz w:val="19"/>
-          <w:szCs w:val="19"/>
-        </w:rPr>
-        <w:t>ProductAPI.Common</w:t>
-      </w:r>
-      <w:proofErr w:type="spellEnd"/>
-      <w:r>
-        <w:rPr>
-          <w:rFonts w:ascii="Cascadia Mono" w:hAnsi="Cascadia Mono" w:cs="Cascadia Mono"/>
-          <w:color w:val="000000"/>
-          <w:kern w:val="0"/>
-          <w:sz w:val="19"/>
-          <w:szCs w:val="19"/>
-        </w:rPr>
-        <w:t>'</w:t>
+        <w:t>-CLick on the "Expose API" , define a scope for ProductAPI as 'ProductAPI.Common'</w:t>
       </w:r>
     </w:p>
     <w:p>
@@ -535,51 +329,7 @@
           <w:szCs w:val="19"/>
         </w:rPr>
         <w:tab/>
-        <w:t xml:space="preserve">-Then Add a client Application and add the </w:t>
-      </w:r>
-      <w:proofErr w:type="spellStart"/>
-      <w:r>
-        <w:rPr>
-          <w:rFonts w:ascii="Cascadia Mono" w:hAnsi="Cascadia Mono" w:cs="Cascadia Mono"/>
-          <w:color w:val="000000"/>
-          <w:kern w:val="0"/>
-          <w:sz w:val="19"/>
-          <w:szCs w:val="19"/>
-        </w:rPr>
-        <w:t>PostMan</w:t>
-      </w:r>
-      <w:proofErr w:type="spellEnd"/>
-      <w:r>
-        <w:rPr>
-          <w:rFonts w:ascii="Cascadia Mono" w:hAnsi="Cascadia Mono" w:cs="Cascadia Mono"/>
-          <w:color w:val="000000"/>
-          <w:kern w:val="0"/>
-          <w:sz w:val="19"/>
-          <w:szCs w:val="19"/>
-        </w:rPr>
-        <w:t xml:space="preserve"> Client App by using the </w:t>
-      </w:r>
-      <w:proofErr w:type="spellStart"/>
-      <w:r>
-        <w:rPr>
-          <w:rFonts w:ascii="Cascadia Mono" w:hAnsi="Cascadia Mono" w:cs="Cascadia Mono"/>
-          <w:color w:val="000000"/>
-          <w:kern w:val="0"/>
-          <w:sz w:val="19"/>
-          <w:szCs w:val="19"/>
-        </w:rPr>
-        <w:t>AppID</w:t>
-      </w:r>
-      <w:proofErr w:type="spellEnd"/>
-      <w:r>
-        <w:rPr>
-          <w:rFonts w:ascii="Cascadia Mono" w:hAnsi="Cascadia Mono" w:cs="Cascadia Mono"/>
-          <w:color w:val="000000"/>
-          <w:kern w:val="0"/>
-          <w:sz w:val="19"/>
-          <w:szCs w:val="19"/>
-        </w:rPr>
-        <w:t>(which has been registered as the App registration). then Give the "Product.Common" as authorized Scope only</w:t>
+        <w:t>-Then Add a client Application and add the PostMan Client App by using the AppID(which has been registered as the App registration). then Give the "Product.Common" as authorized Scope only</w:t>
       </w:r>
     </w:p>
     <w:p>
@@ -647,27 +397,7 @@
           <w:szCs w:val="19"/>
         </w:rPr>
         <w:lastRenderedPageBreak/>
-        <w:t>Register the Product Ap</w:t>
-      </w:r>
-      <w:r>
-        <w:rPr>
-          <w:rFonts w:ascii="Cascadia Mono" w:hAnsi="Cascadia Mono" w:cs="Cascadia Mono"/>
-          <w:color w:val="000000"/>
-          <w:kern w:val="0"/>
-          <w:sz w:val="19"/>
-          <w:szCs w:val="19"/>
-        </w:rPr>
-        <w:t>i</w:t>
-      </w:r>
-      <w:r>
-        <w:rPr>
-          <w:rFonts w:ascii="Cascadia Mono" w:hAnsi="Cascadia Mono" w:cs="Cascadia Mono"/>
-          <w:color w:val="000000"/>
-          <w:kern w:val="0"/>
-          <w:sz w:val="19"/>
-          <w:szCs w:val="19"/>
-        </w:rPr>
-        <w:t xml:space="preserve"> in AAD</w:t>
+        <w:t>Register the Product Api in AAD</w:t>
       </w:r>
     </w:p>
     <w:p>
@@ -687,17 +417,7 @@
           <w:sz w:val="19"/>
           <w:szCs w:val="19"/>
         </w:rPr>
-        <w:t xml:space="preserve">Then get the app </w:t>
-      </w:r>
-      <w:r>
-        <w:rPr>
-          <w:rFonts w:ascii="Cascadia Mono" w:hAnsi="Cascadia Mono" w:cs="Cascadia Mono"/>
-          <w:color w:val="000000"/>
-          <w:kern w:val="0"/>
-          <w:sz w:val="19"/>
-          <w:szCs w:val="19"/>
-        </w:rPr>
-        <w:t>ID, TenantID, authority (Instance)</w:t>
+        <w:t>Then get the app ID, TenantID, authority (Instance)</w:t>
       </w:r>
     </w:p>
     <w:p>
@@ -747,17 +467,7 @@
           <w:sz w:val="19"/>
           <w:szCs w:val="19"/>
         </w:rPr>
-        <w:t xml:space="preserve">then Create the Scopes by which someone will access this </w:t>
-      </w:r>
-      <w:r>
-        <w:rPr>
-          <w:rFonts w:ascii="Cascadia Mono" w:hAnsi="Cascadia Mono" w:cs="Cascadia Mono"/>
-          <w:color w:val="000000"/>
-          <w:kern w:val="0"/>
-          <w:sz w:val="19"/>
-          <w:szCs w:val="19"/>
-        </w:rPr>
-        <w:t>AP</w:t>
+        <w:t>then Create the Scopes by which someone will access this AP</w:t>
       </w:r>
       <w:r>
         <w:rPr>
@@ -777,57 +487,17 @@
           <w:sz w:val="19"/>
           <w:szCs w:val="19"/>
         </w:rPr>
-        <w:t xml:space="preserve"> then</w:t>
-      </w:r>
-      <w:r>
-        <w:rPr>
-          <w:rFonts w:ascii="Cascadia Mono" w:hAnsi="Cascadia Mono" w:cs="Cascadia Mono"/>
-          <w:color w:val="000000"/>
-          <w:kern w:val="0"/>
-          <w:sz w:val="19"/>
-          <w:szCs w:val="19"/>
-        </w:rPr>
-        <w:t xml:space="preserve"> create the Roles based on users and Groups</w:t>
-      </w:r>
-      <w:r>
-        <w:rPr>
-          <w:rFonts w:ascii="Cascadia Mono" w:hAnsi="Cascadia Mono" w:cs="Cascadia Mono"/>
-          <w:color w:val="000000"/>
-          <w:kern w:val="0"/>
-          <w:sz w:val="19"/>
-          <w:szCs w:val="19"/>
-        </w:rPr>
-        <w:t xml:space="preserve"> </w:t>
-      </w:r>
-      <w:r>
-        <w:rPr>
-          <w:rFonts w:ascii="Cascadia Mono" w:hAnsi="Cascadia Mono" w:cs="Cascadia Mono"/>
-          <w:color w:val="000000"/>
-          <w:kern w:val="0"/>
-          <w:sz w:val="19"/>
-          <w:szCs w:val="19"/>
-        </w:rPr>
-        <w:t>(</w:t>
-      </w:r>
-      <w:r>
-        <w:rPr>
-          <w:rFonts w:ascii="Cascadia Mono" w:hAnsi="Cascadia Mono" w:cs="Cascadia Mono"/>
-          <w:color w:val="000000"/>
-          <w:kern w:val="0"/>
-          <w:sz w:val="19"/>
-          <w:szCs w:val="19"/>
-        </w:rPr>
-        <w:t>Products.ReadOnly, Orders.ReadOnly</w:t>
-      </w:r>
-      <w:r>
-        <w:rPr>
-          <w:rFonts w:ascii="Cascadia Mono" w:hAnsi="Cascadia Mono" w:cs="Cascadia Mono"/>
-          <w:color w:val="000000"/>
-          <w:kern w:val="0"/>
-          <w:sz w:val="19"/>
-          <w:szCs w:val="19"/>
-        </w:rPr>
-        <w:t>)</w:t>
+        <w:t xml:space="preserve"> then create the Roles based on users and Groups</w:t>
+      </w:r>
+      <w:r>
+        <w:rPr>
+          <w:rFonts w:ascii="Cascadia Mono" w:hAnsi="Cascadia Mono" w:cs="Cascadia Mono"/>
+          <w:color w:val="000000"/>
+          <w:kern w:val="0"/>
+          <w:sz w:val="19"/>
+          <w:szCs w:val="19"/>
+        </w:rPr>
+        <w:t xml:space="preserve"> (Products.ReadOnly, Orders.ReadOnly)</w:t>
       </w:r>
     </w:p>
     <w:p>
@@ -887,27 +557,7 @@
           <w:sz w:val="19"/>
           <w:szCs w:val="19"/>
         </w:rPr>
-        <w:t xml:space="preserve">then add your Postman as a client app to this </w:t>
-      </w:r>
-      <w:r>
-        <w:rPr>
-          <w:rFonts w:ascii="Cascadia Mono" w:hAnsi="Cascadia Mono" w:cs="Cascadia Mono"/>
-          <w:color w:val="000000"/>
-          <w:kern w:val="0"/>
-          <w:sz w:val="19"/>
-          <w:szCs w:val="19"/>
-        </w:rPr>
-        <w:t>API (</w:t>
-      </w:r>
-      <w:r>
-        <w:rPr>
-          <w:rFonts w:ascii="Cascadia Mono" w:hAnsi="Cascadia Mono" w:cs="Cascadia Mono"/>
-          <w:color w:val="000000"/>
-          <w:kern w:val="0"/>
-          <w:sz w:val="19"/>
-          <w:szCs w:val="19"/>
-        </w:rPr>
-        <w:t>in AAD go to the ProductAPI app and add the Client App which has been registered as Postman in the Expose API section with proper scope permissions)</w:t>
+        <w:t>then add your Postman as a client app to this API (in AAD go to the ProductAPI app and add the Client App which has been registered as Postman in the Expose API section with proper scope permissions)</w:t>
       </w:r>
     </w:p>
     <w:p>
@@ -977,40 +627,8 @@
           <w:sz w:val="19"/>
           <w:szCs w:val="19"/>
         </w:rPr>
-        <w:t>or an Example suppose you have three scopes (</w:t>
-      </w:r>
-      <w:r>
-        <w:rPr>
-          <w:rFonts w:ascii="Cascadia Mono" w:hAnsi="Cascadia Mono" w:cs="Cascadia Mono"/>
-          <w:color w:val="000000"/>
-          <w:kern w:val="0"/>
-          <w:sz w:val="19"/>
-          <w:szCs w:val="19"/>
-        </w:rPr>
-        <w:t>ScopedForOrders, ScopedForCatalgoue, ScopedForSavedToKart, Common</w:t>
-      </w:r>
-      <w:r>
-        <w:rPr>
-          <w:rFonts w:ascii="Cascadia Mono" w:hAnsi="Cascadia Mono" w:cs="Cascadia Mono"/>
-          <w:color w:val="000000"/>
-          <w:kern w:val="0"/>
-          <w:sz w:val="19"/>
-          <w:szCs w:val="19"/>
-        </w:rPr>
-        <w:t xml:space="preserve">) in </w:t>
-      </w:r>
-      <w:proofErr w:type="spellStart"/>
-      <w:r>
-        <w:rPr>
-          <w:rFonts w:ascii="Cascadia Mono" w:hAnsi="Cascadia Mono" w:cs="Cascadia Mono"/>
-          <w:color w:val="000000"/>
-          <w:kern w:val="0"/>
-          <w:sz w:val="19"/>
-          <w:szCs w:val="19"/>
-        </w:rPr>
-        <w:t>ProductAP</w:t>
-      </w:r>
-      <w:proofErr w:type="spellEnd"/>
+        <w:t>or an Example suppose you have three scopes (ScopedForOrders, ScopedForCatalgoue, ScopedForSavedToKart, Common) in ProductAP</w:t>
+      </w:r>
       <w:r>
         <w:rPr>
           <w:rFonts w:ascii="Cascadia Mono" w:hAnsi="Cascadia Mono" w:cs="Cascadia Mono"/>
@@ -1059,73 +677,7 @@
           <w:sz w:val="19"/>
           <w:szCs w:val="19"/>
         </w:rPr>
-        <w:t>uppose I want to have a JWT token for '</w:t>
-      </w:r>
-      <w:proofErr w:type="spellStart"/>
-      <w:r>
-        <w:rPr>
-          <w:rFonts w:ascii="Cascadia Mono" w:hAnsi="Cascadia Mono" w:cs="Cascadia Mono"/>
-          <w:color w:val="000000"/>
-          <w:kern w:val="0"/>
-          <w:sz w:val="19"/>
-          <w:szCs w:val="19"/>
-        </w:rPr>
-        <w:t>ScopeForOrders</w:t>
-      </w:r>
-      <w:proofErr w:type="spellEnd"/>
-      <w:r>
-        <w:rPr>
-          <w:rFonts w:ascii="Cascadia Mono" w:hAnsi="Cascadia Mono" w:cs="Cascadia Mono"/>
-          <w:color w:val="000000"/>
-          <w:kern w:val="0"/>
-          <w:sz w:val="19"/>
-          <w:szCs w:val="19"/>
-        </w:rPr>
-        <w:t xml:space="preserve">' only , If you have not assigned your </w:t>
-      </w:r>
-      <w:proofErr w:type="spellStart"/>
-      <w:r>
-        <w:rPr>
-          <w:rFonts w:ascii="Cascadia Mono" w:hAnsi="Cascadia Mono" w:cs="Cascadia Mono"/>
-          <w:color w:val="000000"/>
-          <w:kern w:val="0"/>
-          <w:sz w:val="19"/>
-          <w:szCs w:val="19"/>
-        </w:rPr>
-        <w:t>clientApp</w:t>
-      </w:r>
-      <w:proofErr w:type="spellEnd"/>
-      <w:r>
-        <w:rPr>
-          <w:rFonts w:ascii="Cascadia Mono" w:hAnsi="Cascadia Mono" w:cs="Cascadia Mono"/>
-          <w:color w:val="000000"/>
-          <w:kern w:val="0"/>
-          <w:sz w:val="19"/>
-          <w:szCs w:val="19"/>
-        </w:rPr>
-        <w:t xml:space="preserve">(Postman) with </w:t>
-      </w:r>
-      <w:proofErr w:type="spellStart"/>
-      <w:r>
-        <w:rPr>
-          <w:rFonts w:ascii="Cascadia Mono" w:hAnsi="Cascadia Mono" w:cs="Cascadia Mono"/>
-          <w:color w:val="000000"/>
-          <w:kern w:val="0"/>
-          <w:sz w:val="19"/>
-          <w:szCs w:val="19"/>
-        </w:rPr>
-        <w:t>atleast</w:t>
-      </w:r>
-      <w:proofErr w:type="spellEnd"/>
-      <w:r>
-        <w:rPr>
-          <w:rFonts w:ascii="Cascadia Mono" w:hAnsi="Cascadia Mono" w:cs="Cascadia Mono"/>
-          <w:color w:val="000000"/>
-          <w:kern w:val="0"/>
-          <w:sz w:val="19"/>
-          <w:szCs w:val="19"/>
-        </w:rPr>
-        <w:t xml:space="preserve"> one scope, By default it will return all the scopes ((ScopedForOrders,ScopedForCatalgoue,ScopedForSavedToKart,Common)) even though you have asked for one specific scope</w:t>
+        <w:t>uppose I want to have a JWT token for 'ScopeForOrders' only , If you have not assigned your clientApp(Postman) with atleast one scope, By default it will return all the scopes ((ScopedForOrders,ScopedForCatalgoue,ScopedForSavedToKart,Common)) even though you have asked for one specific scope</w:t>
       </w:r>
     </w:p>
     <w:p>
@@ -1155,51 +707,7 @@
           <w:sz w:val="19"/>
           <w:szCs w:val="19"/>
         </w:rPr>
-        <w:t xml:space="preserve">-So </w:t>
-      </w:r>
-      <w:proofErr w:type="spellStart"/>
-      <w:r>
-        <w:rPr>
-          <w:rFonts w:ascii="Cascadia Mono" w:hAnsi="Cascadia Mono" w:cs="Cascadia Mono"/>
-          <w:color w:val="000000"/>
-          <w:kern w:val="0"/>
-          <w:sz w:val="19"/>
-          <w:szCs w:val="19"/>
-        </w:rPr>
-        <w:t>its</w:t>
-      </w:r>
-      <w:proofErr w:type="spellEnd"/>
-      <w:r>
-        <w:rPr>
-          <w:rFonts w:ascii="Cascadia Mono" w:hAnsi="Cascadia Mono" w:cs="Cascadia Mono"/>
-          <w:color w:val="000000"/>
-          <w:kern w:val="0"/>
-          <w:sz w:val="19"/>
-          <w:szCs w:val="19"/>
-        </w:rPr>
-        <w:t xml:space="preserve"> a good practice to add a scope (Common)to the client app and then generate authorize token with only scope '</w:t>
-      </w:r>
-      <w:proofErr w:type="spellStart"/>
-      <w:r>
-        <w:rPr>
-          <w:rFonts w:ascii="Cascadia Mono" w:hAnsi="Cascadia Mono" w:cs="Cascadia Mono"/>
-          <w:color w:val="000000"/>
-          <w:kern w:val="0"/>
-          <w:sz w:val="19"/>
-          <w:szCs w:val="19"/>
-        </w:rPr>
-        <w:t>ScopeForOrders</w:t>
-      </w:r>
-      <w:proofErr w:type="spellEnd"/>
-      <w:r>
-        <w:rPr>
-          <w:rFonts w:ascii="Cascadia Mono" w:hAnsi="Cascadia Mono" w:cs="Cascadia Mono"/>
-          <w:color w:val="000000"/>
-          <w:kern w:val="0"/>
-          <w:sz w:val="19"/>
-          <w:szCs w:val="19"/>
-        </w:rPr>
-        <w:t>' if this is JWT token is being called from Orders service to interact with Product Service only</w:t>
+        <w:t>-So its a good practice to add a scope (Common)to the client app and then generate authorize token with only scope 'ScopeForOrders' if this is JWT token is being called from Orders service to interact with Product Service only</w:t>
       </w:r>
     </w:p>
     <w:p>
@@ -1299,51 +807,7 @@
           <w:sz w:val="19"/>
           <w:szCs w:val="19"/>
         </w:rPr>
-        <w:t xml:space="preserve">Then Add a client Application and add the </w:t>
-      </w:r>
-      <w:proofErr w:type="spellStart"/>
-      <w:r>
-        <w:rPr>
-          <w:rFonts w:ascii="Cascadia Mono" w:hAnsi="Cascadia Mono" w:cs="Cascadia Mono"/>
-          <w:color w:val="000000"/>
-          <w:kern w:val="0"/>
-          <w:sz w:val="19"/>
-          <w:szCs w:val="19"/>
-        </w:rPr>
-        <w:t>PostMan</w:t>
-      </w:r>
-      <w:proofErr w:type="spellEnd"/>
-      <w:r>
-        <w:rPr>
-          <w:rFonts w:ascii="Cascadia Mono" w:hAnsi="Cascadia Mono" w:cs="Cascadia Mono"/>
-          <w:color w:val="000000"/>
-          <w:kern w:val="0"/>
-          <w:sz w:val="19"/>
-          <w:szCs w:val="19"/>
-        </w:rPr>
-        <w:t xml:space="preserve"> Client App by using the </w:t>
-      </w:r>
-      <w:proofErr w:type="spellStart"/>
-      <w:r>
-        <w:rPr>
-          <w:rFonts w:ascii="Cascadia Mono" w:hAnsi="Cascadia Mono" w:cs="Cascadia Mono"/>
-          <w:color w:val="000000"/>
-          <w:kern w:val="0"/>
-          <w:sz w:val="19"/>
-          <w:szCs w:val="19"/>
-        </w:rPr>
-        <w:t>AppID</w:t>
-      </w:r>
-      <w:proofErr w:type="spellEnd"/>
-      <w:r>
-        <w:rPr>
-          <w:rFonts w:ascii="Cascadia Mono" w:hAnsi="Cascadia Mono" w:cs="Cascadia Mono"/>
-          <w:color w:val="000000"/>
-          <w:kern w:val="0"/>
-          <w:sz w:val="19"/>
-          <w:szCs w:val="19"/>
-        </w:rPr>
-        <w:t>(which has been registered as the App registration). then Give the "Product.Common" as authorized Scope only</w:t>
+        <w:t>Then Add a client Application and add the PostMan Client App by using the AppID(which has been registered as the App registration). then Give the "Product.Common" as authorized Scope only</w:t>
       </w:r>
     </w:p>
     <w:p>
@@ -1388,6 +852,7 @@
       <w:r>
         <w:rPr>
           <w:rFonts w:ascii="Cascadia Mono" w:hAnsi="Cascadia Mono" w:cs="Cascadia Mono"/>
+          <w:noProof/>
           <w:color w:val="000000"/>
           <w:kern w:val="0"/>
           <w:sz w:val="19"/>
@@ -1458,51 +923,7 @@
           <w:sz w:val="19"/>
           <w:szCs w:val="19"/>
         </w:rPr>
-        <w:t xml:space="preserve">Then request an Authorization token from the Postman App (which is behaving like client App- Later it will be replaced with the </w:t>
-      </w:r>
-      <w:proofErr w:type="spellStart"/>
-      <w:r>
-        <w:rPr>
-          <w:rFonts w:ascii="Cascadia Mono" w:hAnsi="Cascadia Mono" w:cs="Cascadia Mono"/>
-          <w:color w:val="000000"/>
-          <w:kern w:val="0"/>
-          <w:sz w:val="19"/>
-          <w:szCs w:val="19"/>
-        </w:rPr>
-        <w:t>ServiceOneApp</w:t>
-      </w:r>
-      <w:proofErr w:type="spellEnd"/>
-      <w:r>
-        <w:rPr>
-          <w:rFonts w:ascii="Cascadia Mono" w:hAnsi="Cascadia Mono" w:cs="Cascadia Mono"/>
-          <w:color w:val="000000"/>
-          <w:kern w:val="0"/>
-          <w:sz w:val="19"/>
-          <w:szCs w:val="19"/>
-        </w:rPr>
-        <w:t>(</w:t>
-      </w:r>
-      <w:proofErr w:type="spellStart"/>
-      <w:r>
-        <w:rPr>
-          <w:rFonts w:ascii="Cascadia Mono" w:hAnsi="Cascadia Mono" w:cs="Cascadia Mono"/>
-          <w:color w:val="000000"/>
-          <w:kern w:val="0"/>
-          <w:sz w:val="19"/>
-          <w:szCs w:val="19"/>
-        </w:rPr>
-        <w:t>OrderService</w:t>
-      </w:r>
-      <w:proofErr w:type="spellEnd"/>
-      <w:r>
-        <w:rPr>
-          <w:rFonts w:ascii="Cascadia Mono" w:hAnsi="Cascadia Mono" w:cs="Cascadia Mono"/>
-          <w:color w:val="000000"/>
-          <w:kern w:val="0"/>
-          <w:sz w:val="19"/>
-          <w:szCs w:val="19"/>
-        </w:rPr>
-        <w:t>))</w:t>
+        <w:t>Then request an Authorization token from the Postman App (which is behaving like client App- Later it will be replaced with the ServiceOneApp(OrderService))</w:t>
       </w:r>
     </w:p>
     <w:p>
@@ -1527,6 +948,7 @@
       <w:r>
         <w:rPr>
           <w:rFonts w:ascii="Cascadia Mono" w:hAnsi="Cascadia Mono" w:cs="Cascadia Mono"/>
+          <w:noProof/>
           <w:color w:val="000000"/>
           <w:kern w:val="0"/>
           <w:sz w:val="19"/>
@@ -1596,29 +1018,7 @@
           <w:sz w:val="19"/>
           <w:szCs w:val="19"/>
         </w:rPr>
-        <w:t xml:space="preserve">I am only trying to get a scoped Token for </w:t>
-      </w:r>
-      <w:proofErr w:type="spellStart"/>
-      <w:r>
-        <w:rPr>
-          <w:rFonts w:ascii="Cascadia Mono" w:hAnsi="Cascadia Mono" w:cs="Cascadia Mono"/>
-          <w:color w:val="000000"/>
-          <w:kern w:val="0"/>
-          <w:sz w:val="19"/>
-          <w:szCs w:val="19"/>
-        </w:rPr>
-        <w:t>OrderService</w:t>
-      </w:r>
-      <w:proofErr w:type="spellEnd"/>
-      <w:r>
-        <w:rPr>
-          <w:rFonts w:ascii="Cascadia Mono" w:hAnsi="Cascadia Mono" w:cs="Cascadia Mono"/>
-          <w:color w:val="000000"/>
-          <w:kern w:val="0"/>
-          <w:sz w:val="19"/>
-          <w:szCs w:val="19"/>
-        </w:rPr>
-        <w:t xml:space="preserve"> only </w:t>
+        <w:t xml:space="preserve">I am only trying to get a scoped Token for OrderService only </w:t>
       </w:r>
     </w:p>
     <w:p>
@@ -1643,6 +1043,7 @@
       <w:r>
         <w:rPr>
           <w:rFonts w:ascii="Cascadia Mono" w:hAnsi="Cascadia Mono" w:cs="Cascadia Mono"/>
+          <w:noProof/>
           <w:color w:val="000000"/>
           <w:kern w:val="0"/>
           <w:sz w:val="19"/>
@@ -1713,51 +1114,7 @@
           <w:sz w:val="19"/>
           <w:szCs w:val="19"/>
         </w:rPr>
-        <w:t xml:space="preserve">IF you can see we are getting only 2 Scope (Common, </w:t>
-      </w:r>
-      <w:proofErr w:type="spellStart"/>
-      <w:r>
-        <w:rPr>
-          <w:rFonts w:ascii="Cascadia Mono" w:hAnsi="Cascadia Mono" w:cs="Cascadia Mono"/>
-          <w:color w:val="000000"/>
-          <w:kern w:val="0"/>
-          <w:sz w:val="19"/>
-          <w:szCs w:val="19"/>
-        </w:rPr>
-        <w:t>ScopedOrderService</w:t>
-      </w:r>
-      <w:proofErr w:type="spellEnd"/>
-      <w:r>
-        <w:rPr>
-          <w:rFonts w:ascii="Cascadia Mono" w:hAnsi="Cascadia Mono" w:cs="Cascadia Mono"/>
-          <w:color w:val="000000"/>
-          <w:kern w:val="0"/>
-          <w:sz w:val="19"/>
-          <w:szCs w:val="19"/>
-        </w:rPr>
-        <w:t xml:space="preserve">) .Now we can achieve scope based Authorisation by checking if This request comes from </w:t>
-      </w:r>
-      <w:proofErr w:type="spellStart"/>
-      <w:r>
-        <w:rPr>
-          <w:rFonts w:ascii="Cascadia Mono" w:hAnsi="Cascadia Mono" w:cs="Cascadia Mono"/>
-          <w:color w:val="000000"/>
-          <w:kern w:val="0"/>
-          <w:sz w:val="19"/>
-          <w:szCs w:val="19"/>
-        </w:rPr>
-        <w:t>OrderService</w:t>
-      </w:r>
-      <w:proofErr w:type="spellEnd"/>
-      <w:r>
-        <w:rPr>
-          <w:rFonts w:ascii="Cascadia Mono" w:hAnsi="Cascadia Mono" w:cs="Cascadia Mono"/>
-          <w:color w:val="000000"/>
-          <w:kern w:val="0"/>
-          <w:sz w:val="19"/>
-          <w:szCs w:val="19"/>
-        </w:rPr>
-        <w:t xml:space="preserve"> or Not .</w:t>
+        <w:t>IF you can see we are getting only 2 Scope (Common, ScopedOrderService) .Now we can achieve scope based Authorisation by checking if This request comes from OrderService or Not .</w:t>
       </w:r>
     </w:p>
     <w:p>
@@ -1779,6 +1136,106 @@
           <w:szCs w:val="19"/>
         </w:rPr>
       </w:pPr>
+      <w:r>
+        <w:rPr>
+          <w:rFonts w:ascii="Cascadia Mono" w:hAnsi="Cascadia Mono" w:cs="Cascadia Mono"/>
+          <w:color w:val="000000"/>
+          <w:kern w:val="0"/>
+          <w:sz w:val="19"/>
+          <w:szCs w:val="19"/>
+        </w:rPr>
+        <w:t xml:space="preserve">Giving Roles to Product API </w:t>
+      </w:r>
+    </w:p>
+    <w:p>
+      <w:pPr>
+        <w:pStyle w:val="ListParagraph"/>
+        <w:numPr>
+          <w:ilvl w:val="0"/>
+          <w:numId w:val="4"/>
+        </w:numPr>
+        <w:autoSpaceDE w:val="0"/>
+        <w:autoSpaceDN w:val="0"/>
+        <w:adjustRightInd w:val="0"/>
+        <w:spacing w:after="0" w:line="480" w:lineRule="auto"/>
+        <w:rPr>
+          <w:rFonts w:ascii="Cascadia Mono" w:hAnsi="Cascadia Mono" w:cs="Cascadia Mono"/>
+          <w:color w:val="000000"/>
+          <w:kern w:val="0"/>
+          <w:sz w:val="19"/>
+          <w:szCs w:val="19"/>
+        </w:rPr>
+      </w:pPr>
+      <w:r>
+        <w:rPr>
+          <w:rFonts w:ascii="Cascadia Mono" w:hAnsi="Cascadia Mono" w:cs="Cascadia Mono"/>
+          <w:color w:val="000000"/>
+          <w:kern w:val="0"/>
+          <w:sz w:val="19"/>
+          <w:szCs w:val="19"/>
+        </w:rPr>
+        <w:t>Go to ProductAPI App in AAD . click on APP Roles and then give the roles specific to ProductAPI</w:t>
+      </w:r>
+    </w:p>
+    <w:p>
+      <w:pPr>
+        <w:pStyle w:val="ListParagraph"/>
+        <w:numPr>
+          <w:ilvl w:val="0"/>
+          <w:numId w:val="4"/>
+        </w:numPr>
+        <w:autoSpaceDE w:val="0"/>
+        <w:autoSpaceDN w:val="0"/>
+        <w:adjustRightInd w:val="0"/>
+        <w:spacing w:after="0" w:line="480" w:lineRule="auto"/>
+        <w:rPr>
+          <w:rFonts w:ascii="Cascadia Mono" w:hAnsi="Cascadia Mono" w:cs="Cascadia Mono"/>
+          <w:color w:val="000000"/>
+          <w:kern w:val="0"/>
+          <w:sz w:val="19"/>
+          <w:szCs w:val="19"/>
+        </w:rPr>
+      </w:pPr>
+      <w:r>
+        <w:rPr>
+          <w:rFonts w:ascii="Cascadia Mono" w:hAnsi="Cascadia Mono" w:cs="Cascadia Mono"/>
+          <w:color w:val="000000"/>
+          <w:kern w:val="0"/>
+          <w:sz w:val="19"/>
+          <w:szCs w:val="19"/>
+        </w:rPr>
+        <w:t>Asign Users to specific Roles -&gt; enterprise Applications -&gt;  assign users and Groups and Select the user and give the user a certain permission only</w:t>
+      </w:r>
+    </w:p>
+    <w:p>
+      <w:pPr>
+        <w:pStyle w:val="ListParagraph"/>
+        <w:numPr>
+          <w:ilvl w:val="0"/>
+          <w:numId w:val="4"/>
+        </w:numPr>
+        <w:autoSpaceDE w:val="0"/>
+        <w:autoSpaceDN w:val="0"/>
+        <w:adjustRightInd w:val="0"/>
+        <w:spacing w:after="0" w:line="480" w:lineRule="auto"/>
+        <w:rPr>
+          <w:rFonts w:ascii="Cascadia Mono" w:hAnsi="Cascadia Mono" w:cs="Cascadia Mono"/>
+          <w:color w:val="000000"/>
+          <w:kern w:val="0"/>
+          <w:sz w:val="19"/>
+          <w:szCs w:val="19"/>
+        </w:rPr>
+      </w:pPr>
+      <w:r>
+        <w:rPr>
+          <w:rFonts w:ascii="Cascadia Mono" w:hAnsi="Cascadia Mono" w:cs="Cascadia Mono"/>
+          <w:color w:val="000000"/>
+          <w:kern w:val="0"/>
+          <w:sz w:val="19"/>
+          <w:szCs w:val="19"/>
+        </w:rPr>
+        <w:t>Then Try to get a token from Postman and then try to call the API , If Roles are been provided , then only it will authorize the API and give the details of products</w:t>
+      </w:r>
     </w:p>
     <w:p>
       <w:pPr>
@@ -1808,6 +1265,119 @@
 <file path=word/numbering.xml><?xml version="1.0" encoding="utf-8"?>
 <w:numbering xmlns:wpc="http://schemas.microsoft.com/office/word/2010/wordprocessingCanvas" xmlns:cx="http://schemas.microsoft.com/office/drawing/2014/chartex" xmlns:cx1="http://schemas.microsoft.com/office/drawing/2015/9/8/chartex" xmlns:cx2="http://schemas.microsoft.com/office/drawing/2015/10/21/chartex" xmlns:cx3="http://schemas.microsoft.com/office/drawing/2016/5/9/chartex" xmlns:cx4="http://schemas.microsoft.com/office/drawing/2016/5/10/chartex" xmlns:cx5="http://schemas.microsoft.com/office/drawing/2016/5/11/chartex" xmlns:cx6="http://schemas.microsoft.com/office/drawing/2016/5/12/chartex" xmlns:cx7="http://schemas.microsoft.com/office/drawing/2016/5/13/chartex" xmlns:cx8="http://schemas.microsoft.com/office/drawing/2016/5/14/chartex" xmlns:mc="http://schemas.openxmlformats.org/markup-compatibility/2006" xmlns:aink="http://schemas.microsoft.com/office/drawing/2016/ink" xmlns:am3d="http://schemas.microsoft.com/office/drawing/2017/model3d" xmlns:o="urn:schemas-microsoft-com:office:office" xmlns:oel="http://schemas.microsoft.com/office/2019/extlst" xmlns:r="http://schemas.openxmlformats.org/officeDocument/2006/relationships" xmlns:m="http://schemas.openxmlformats.org/officeDocument/2006/math" xmlns:v="urn:schemas-microsoft-com:vml" xmlns:wp14="http://schemas.microsoft.com/office/word/2010/wordprocessingDrawing" xmlns:wp="http://schemas.openxmlformats.org/drawingml/2006/wordprocessingDrawing" xmlns:w10="urn:schemas-microsoft-com:office:word" xmlns:w="http://schemas.openxmlformats.org/wordprocessingml/2006/main" xmlns:w14="http://schemas.microsoft.com/office/word/2010/wordml" xmlns:w15="http://schemas.microsoft.com/office/word/2012/wordml" xmlns:w16cex="http://schemas.microsoft.com/office/word/2018/wordml/cex" xmlns:w16cid="http://schemas.microsoft.com/office/word/2016/wordml/cid" xmlns:w16="http://schemas.microsoft.com/office/word/2018/wordml" xmlns:w16sdtdh="http://schemas.microsoft.com/office/word/2020/wordml/sdtdatahash" xmlns:w16se="http://schemas.microsoft.com/office/word/2015/wordml/symex" xmlns:wpg="http://schemas.microsoft.com/office/word/2010/wordprocessingGroup" xmlns:wpi="http://schemas.microsoft.com/office/word/2010/wordprocessingInk" xmlns:wne="http://schemas.microsoft.com/office/word/2006/wordml" xmlns:wps="http://schemas.microsoft.com/office/word/2010/wordprocessingShape" mc:Ignorable="w14 w15 w16se w16cid w16 w16cex w16sdtdh wp14">
   <w:abstractNum w:abstractNumId="0" w15:restartNumberingAfterBreak="0">
+    <w:nsid w:val="172E7309"/>
+    <w:multiLevelType w:val="hybridMultilevel"/>
+    <w:tmpl w:val="D09EDD46"/>
+    <w:lvl w:ilvl="0" w:tplc="40090001">
+      <w:start w:val="1"/>
+      <w:numFmt w:val="bullet"/>
+      <w:lvlText w:val=""/>
+      <w:lvlJc w:val="left"/>
+      <w:pPr>
+        <w:ind w:left="1080" w:hanging="360"/>
+      </w:pPr>
+      <w:rPr>
+        <w:rFonts w:ascii="Symbol" w:hAnsi="Symbol" w:hint="default"/>
+      </w:rPr>
+    </w:lvl>
+    <w:lvl w:ilvl="1" w:tplc="40090003" w:tentative="1">
+      <w:start w:val="1"/>
+      <w:numFmt w:val="bullet"/>
+      <w:lvlText w:val="o"/>
+      <w:lvlJc w:val="left"/>
+      <w:pPr>
+        <w:ind w:left="1800" w:hanging="360"/>
+      </w:pPr>
+      <w:rPr>
+        <w:rFonts w:ascii="Courier New" w:hAnsi="Courier New" w:cs="Courier New" w:hint="default"/>
+      </w:rPr>
+    </w:lvl>
+    <w:lvl w:ilvl="2" w:tplc="40090005" w:tentative="1">
+      <w:start w:val="1"/>
+      <w:numFmt w:val="bullet"/>
+      <w:lvlText w:val=""/>
+      <w:lvlJc w:val="left"/>
+      <w:pPr>
+        <w:ind w:left="2520" w:hanging="360"/>
+      </w:pPr>
+      <w:rPr>
+        <w:rFonts w:ascii="Wingdings" w:hAnsi="Wingdings" w:hint="default"/>
+      </w:rPr>
+    </w:lvl>
+    <w:lvl w:ilvl="3" w:tplc="40090001" w:tentative="1">
+      <w:start w:val="1"/>
+      <w:numFmt w:val="bullet"/>
+      <w:lvlText w:val=""/>
+      <w:lvlJc w:val="left"/>
+      <w:pPr>
+        <w:ind w:left="3240" w:hanging="360"/>
+      </w:pPr>
+      <w:rPr>
+        <w:rFonts w:ascii="Symbol" w:hAnsi="Symbol" w:hint="default"/>
+      </w:rPr>
+    </w:lvl>
+    <w:lvl w:ilvl="4" w:tplc="40090003" w:tentative="1">
+      <w:start w:val="1"/>
+      <w:numFmt w:val="bullet"/>
+      <w:lvlText w:val="o"/>
+      <w:lvlJc w:val="left"/>
+      <w:pPr>
+        <w:ind w:left="3960" w:hanging="360"/>
+      </w:pPr>
+      <w:rPr>
+        <w:rFonts w:ascii="Courier New" w:hAnsi="Courier New" w:cs="Courier New" w:hint="default"/>
+      </w:rPr>
+    </w:lvl>
+    <w:lvl w:ilvl="5" w:tplc="40090005" w:tentative="1">
+      <w:start w:val="1"/>
+      <w:numFmt w:val="bullet"/>
+      <w:lvlText w:val=""/>
+      <w:lvlJc w:val="left"/>
+      <w:pPr>
+        <w:ind w:left="4680" w:hanging="360"/>
+      </w:pPr>
+      <w:rPr>
+        <w:rFonts w:ascii="Wingdings" w:hAnsi="Wingdings" w:hint="default"/>
+      </w:rPr>
+    </w:lvl>
+    <w:lvl w:ilvl="6" w:tplc="40090001" w:tentative="1">
+      <w:start w:val="1"/>
+      <w:numFmt w:val="bullet"/>
+      <w:lvlText w:val=""/>
+      <w:lvlJc w:val="left"/>
+      <w:pPr>
+        <w:ind w:left="5400" w:hanging="360"/>
+      </w:pPr>
+      <w:rPr>
+        <w:rFonts w:ascii="Symbol" w:hAnsi="Symbol" w:hint="default"/>
+      </w:rPr>
+    </w:lvl>
+    <w:lvl w:ilvl="7" w:tplc="40090003" w:tentative="1">
+      <w:start w:val="1"/>
+      <w:numFmt w:val="bullet"/>
+      <w:lvlText w:val="o"/>
+      <w:lvlJc w:val="left"/>
+      <w:pPr>
+        <w:ind w:left="6120" w:hanging="360"/>
+      </w:pPr>
+      <w:rPr>
+        <w:rFonts w:ascii="Courier New" w:hAnsi="Courier New" w:cs="Courier New" w:hint="default"/>
+      </w:rPr>
+    </w:lvl>
+    <w:lvl w:ilvl="8" w:tplc="40090005" w:tentative="1">
+      <w:start w:val="1"/>
+      <w:numFmt w:val="bullet"/>
+      <w:lvlText w:val=""/>
+      <w:lvlJc w:val="left"/>
+      <w:pPr>
+        <w:ind w:left="6840" w:hanging="360"/>
+      </w:pPr>
+      <w:rPr>
+        <w:rFonts w:ascii="Wingdings" w:hAnsi="Wingdings" w:hint="default"/>
+      </w:rPr>
+    </w:lvl>
+  </w:abstractNum>
+  <w:abstractNum w:abstractNumId="1" w15:restartNumberingAfterBreak="0">
     <w:nsid w:val="405A7F83"/>
     <w:multiLevelType w:val="hybridMultilevel"/>
     <w:tmpl w:val="0594605A"/>
@@ -1898,7 +1468,7 @@
       </w:pPr>
     </w:lvl>
   </w:abstractNum>
-  <w:abstractNum w:abstractNumId="1" w15:restartNumberingAfterBreak="0">
+  <w:abstractNum w:abstractNumId="2" w15:restartNumberingAfterBreak="0">
     <w:nsid w:val="61BC4143"/>
     <w:multiLevelType w:val="multilevel"/>
     <w:tmpl w:val="4009001F"/>
@@ -1989,7 +1559,7 @@
       </w:pPr>
     </w:lvl>
   </w:abstractNum>
-  <w:abstractNum w:abstractNumId="2" w15:restartNumberingAfterBreak="0">
+  <w:abstractNum w:abstractNumId="3" w15:restartNumberingAfterBreak="0">
     <w:nsid w:val="63770DB9"/>
     <w:multiLevelType w:val="hybridMultilevel"/>
     <w:tmpl w:val="435A3D86"/>
@@ -2103,13 +1673,16 @@
     </w:lvl>
   </w:abstractNum>
   <w:num w:numId="1" w16cid:durableId="2132280557">
+    <w:abstractNumId w:val="2"/>
+  </w:num>
+  <w:num w:numId="2" w16cid:durableId="189341286">
     <w:abstractNumId w:val="1"/>
   </w:num>
-  <w:num w:numId="2" w16cid:durableId="189341286">
+  <w:num w:numId="3" w16cid:durableId="737829066">
+    <w:abstractNumId w:val="3"/>
+  </w:num>
+  <w:num w:numId="4" w16cid:durableId="1367368267">
     <w:abstractNumId w:val="0"/>
-  </w:num>
-  <w:num w:numId="3" w16cid:durableId="737829066">
-    <w:abstractNumId w:val="2"/>
   </w:num>
 </w:numbering>
 </file>

</xml_diff>

<commit_message>
Scope based Authorization addition in Order services
</commit_message>
<xml_diff>
--- a/MicroServiceSecuritySample/Authentication and Authorization(S2S communication (on-be-half-flow)).docx
+++ b/MicroServiceSecuritySample/Authentication and Authorization(S2S communication (on-be-half-flow)).docx
@@ -1235,6 +1235,36 @@
           <w:szCs w:val="19"/>
         </w:rPr>
         <w:t>Then Try to get a token from Postman and then try to call the API , If Roles are been provided , then only it will authorize the API and give the details of products</w:t>
+      </w:r>
+    </w:p>
+    <w:p>
+      <w:pPr>
+        <w:pStyle w:val="ListParagraph"/>
+        <w:numPr>
+          <w:ilvl w:val="0"/>
+          <w:numId w:val="1"/>
+        </w:numPr>
+        <w:autoSpaceDE w:val="0"/>
+        <w:autoSpaceDN w:val="0"/>
+        <w:adjustRightInd w:val="0"/>
+        <w:spacing w:after="0" w:line="480" w:lineRule="auto"/>
+        <w:rPr>
+          <w:rFonts w:ascii="Cascadia Mono" w:hAnsi="Cascadia Mono" w:cs="Cascadia Mono"/>
+          <w:color w:val="000000"/>
+          <w:kern w:val="0"/>
+          <w:sz w:val="19"/>
+          <w:szCs w:val="19"/>
+        </w:rPr>
+      </w:pPr>
+      <w:r>
+        <w:rPr>
+          <w:rFonts w:ascii="Cascadia Mono" w:hAnsi="Cascadia Mono" w:cs="Cascadia Mono"/>
+          <w:color w:val="000000"/>
+          <w:kern w:val="0"/>
+          <w:sz w:val="19"/>
+          <w:szCs w:val="19"/>
+        </w:rPr>
+        <w:t>Simmillarly create Scope and Roles for Orders Microservice , And give the Orders.Contributor Role to the same user .Then if you will call for an Token via postman , you should get both the roles for the user(Orders.Contributor, Products.ReadOnly)</w:t>
       </w:r>
     </w:p>
     <w:p>

</xml_diff>